<commit_message>
Dependabot fixes not dismissed  as non-critical
</commit_message>
<xml_diff>
--- a/migration notes 2 dbdc_GDmigra repo.docx
+++ b/migration notes 2 dbdc_GDmigra repo.docx
@@ -170,18 +170,22 @@
         </w:numPr>
       </w:pPr>
       <w:r>
-        <w:t>Rename dev branch as main</w:t>
+        <w:t>Rename</w:t>
+      </w:r>
+      <w:r>
+        <w:t>d</w:t>
+      </w:r>
+      <w:r>
+        <w:t xml:space="preserve"> dev branch as main</w:t>
       </w:r>
       <w:r>
         <w:t xml:space="preserve"> (</w:t>
       </w:r>
-      <w:proofErr w:type="spellStart"/>
-      <w:r>
-        <w:t>errr</w:t>
-      </w:r>
-      <w:proofErr w:type="spellEnd"/>
-      <w:r>
-        <w:t>…)</w:t>
+      <w:r>
+        <w:t>tried a-c but then gave up</w:t>
+      </w:r>
+      <w:r>
+        <w:t>)</w:t>
       </w:r>
     </w:p>
     <w:p>
@@ -193,7 +197,13 @@
         </w:numPr>
       </w:pPr>
       <w:r>
-        <w:t xml:space="preserve">Wanting to do this via </w:t>
+        <w:t>Want</w:t>
+      </w:r>
+      <w:r>
+        <w:t>ed</w:t>
+      </w:r>
+      <w:r>
+        <w:t xml:space="preserve"> to do this via </w:t>
       </w:r>
       <w:proofErr w:type="spellStart"/>
       <w:r>
@@ -223,9 +233,6 @@
         <w:t>init</w:t>
       </w:r>
       <w:proofErr w:type="spellEnd"/>
-      <w:r>
-        <w:t xml:space="preserve"> – worked</w:t>
-      </w:r>
     </w:p>
     <w:p>
       <w:pPr>
@@ -236,6 +243,38 @@
         </w:numPr>
       </w:pPr>
       <w:r>
+        <w:t xml:space="preserve">git remote add origin </w:t>
+      </w:r>
+      <w:hyperlink r:id="rId8" w:history="1">
+        <w:r>
+          <w:rPr>
+            <w:rStyle w:val="Hyperlink"/>
+          </w:rPr>
+          <w:t>https://github.com/gpr1nce/dbdc_GDmigra</w:t>
+        </w:r>
+      </w:hyperlink>
+    </w:p>
+    <w:p>
+      <w:pPr>
+        <w:pStyle w:val="ListParagraph"/>
+        <w:numPr>
+          <w:ilvl w:val="1"/>
+          <w:numId w:val="1"/>
+        </w:numPr>
+      </w:pPr>
+      <w:r>
+        <w:t>git push origin main</w:t>
+      </w:r>
+    </w:p>
+    <w:p>
+      <w:pPr>
+        <w:pStyle w:val="ListParagraph"/>
+        <w:numPr>
+          <w:ilvl w:val="1"/>
+          <w:numId w:val="1"/>
+        </w:numPr>
+      </w:pPr>
+      <w:r>
         <w:t xml:space="preserve">Google “git </w:t>
       </w:r>
       <w:proofErr w:type="spellStart"/>
@@ -245,6 +284,25 @@
       <w:proofErr w:type="spellEnd"/>
       <w:r>
         <w:t xml:space="preserve"> link to existing repo”</w:t>
+      </w:r>
+      <w:r>
+        <w:t xml:space="preserve">, and all talk of starting in </w:t>
+      </w:r>
+      <w:proofErr w:type="spellStart"/>
+      <w:r>
+        <w:t>cmd</w:t>
+      </w:r>
+      <w:proofErr w:type="spellEnd"/>
+      <w:r>
+        <w:t xml:space="preserve"> window with git </w:t>
+      </w:r>
+      <w:proofErr w:type="spellStart"/>
+      <w:r>
+        <w:t>init</w:t>
+      </w:r>
+      <w:proofErr w:type="spellEnd"/>
+      <w:r>
+        <w:t xml:space="preserve"> and no remote repo</w:t>
       </w:r>
     </w:p>
     <w:p>

</xml_diff>